<commit_message>
Actualización EPG de la MGR
</commit_message>
<xml_diff>
--- a/RMM/guidances/templates/resources/Plantilla - Estrategia de Gestión de Riesgos.docx
+++ b/RMM/guidances/templates/resources/Plantilla - Estrategia de Gestión de Riesgos.docx
@@ -1,6 +1,6 @@
 
 <file path=word/document.xml><?xml version="1.0" encoding="utf-8"?>
-<w:document xmlns:wpc="http://schemas.microsoft.com/office/word/2010/wordprocessingCanvas" xmlns:cx="http://schemas.microsoft.com/office/drawing/2014/chartex" xmlns:cx1="http://schemas.microsoft.com/office/drawing/2015/9/8/chartex" xmlns:cx2="http://schemas.microsoft.com/office/drawing/2015/10/21/chartex" xmlns:cx3="http://schemas.microsoft.com/office/drawing/2016/5/9/chartex" xmlns:cx4="http://schemas.microsoft.com/office/drawing/2016/5/10/chartex" xmlns:cx5="http://schemas.microsoft.com/office/drawing/2016/5/11/chartex" xmlns:cx6="http://schemas.microsoft.com/office/drawing/2016/5/12/chartex" xmlns:cx7="http://schemas.microsoft.com/office/drawing/2016/5/13/chartex" xmlns:cx8="http://schemas.microsoft.com/office/drawing/2016/5/14/chartex" xmlns:mc="http://schemas.openxmlformats.org/markup-compatibility/2006" xmlns:aink="http://schemas.microsoft.com/office/drawing/2016/ink" xmlns:am3d="http://schemas.microsoft.com/office/drawing/2017/model3d" xmlns:o="urn:schemas-microsoft-com:office:office" xmlns:r="http://schemas.openxmlformats.org/officeDocument/2006/relationships" xmlns:m="http://schemas.openxmlformats.org/officeDocument/2006/math" xmlns:v="urn:schemas-microsoft-com:vml" xmlns:wp14="http://schemas.microsoft.com/office/word/2010/wordprocessingDrawing" xmlns:wp="http://schemas.openxmlformats.org/drawingml/2006/wordprocessingDrawing" xmlns:w10="urn:schemas-microsoft-com:office:word" xmlns:w="http://schemas.openxmlformats.org/wordprocessingml/2006/main" xmlns:w14="http://schemas.microsoft.com/office/word/2010/wordml" xmlns:w15="http://schemas.microsoft.com/office/word/2012/wordml" xmlns:w16cex="http://schemas.microsoft.com/office/word/2018/wordml/cex" xmlns:w16cid="http://schemas.microsoft.com/office/word/2016/wordml/cid" xmlns:w16="http://schemas.microsoft.com/office/word/2018/wordml" xmlns:w16se="http://schemas.microsoft.com/office/word/2015/wordml/symex" xmlns:wpg="http://schemas.microsoft.com/office/word/2010/wordprocessingGroup" xmlns:wpi="http://schemas.microsoft.com/office/word/2010/wordprocessingInk" xmlns:wne="http://schemas.microsoft.com/office/word/2006/wordml" xmlns:wps="http://schemas.microsoft.com/office/word/2010/wordprocessingShape" mc:Ignorable="w14 w15 w16se w16cid w16 w16cex wp14">
+<w:document xmlns:wpc="http://schemas.microsoft.com/office/word/2010/wordprocessingCanvas" xmlns:cx="http://schemas.microsoft.com/office/drawing/2014/chartex" xmlns:cx1="http://schemas.microsoft.com/office/drawing/2015/9/8/chartex" xmlns:cx2="http://schemas.microsoft.com/office/drawing/2015/10/21/chartex" xmlns:cx3="http://schemas.microsoft.com/office/drawing/2016/5/9/chartex" xmlns:cx4="http://schemas.microsoft.com/office/drawing/2016/5/10/chartex" xmlns:cx5="http://schemas.microsoft.com/office/drawing/2016/5/11/chartex" xmlns:cx6="http://schemas.microsoft.com/office/drawing/2016/5/12/chartex" xmlns:cx7="http://schemas.microsoft.com/office/drawing/2016/5/13/chartex" xmlns:cx8="http://schemas.microsoft.com/office/drawing/2016/5/14/chartex" xmlns:mc="http://schemas.openxmlformats.org/markup-compatibility/2006" xmlns:aink="http://schemas.microsoft.com/office/drawing/2016/ink" xmlns:am3d="http://schemas.microsoft.com/office/drawing/2017/model3d" xmlns:o="urn:schemas-microsoft-com:office:office" xmlns:oel="http://schemas.microsoft.com/office/2019/extlst" xmlns:r="http://schemas.openxmlformats.org/officeDocument/2006/relationships" xmlns:m="http://schemas.openxmlformats.org/officeDocument/2006/math" xmlns:v="urn:schemas-microsoft-com:vml" xmlns:wp14="http://schemas.microsoft.com/office/word/2010/wordprocessingDrawing" xmlns:wp="http://schemas.openxmlformats.org/drawingml/2006/wordprocessingDrawing" xmlns:w10="urn:schemas-microsoft-com:office:word" xmlns:w="http://schemas.openxmlformats.org/wordprocessingml/2006/main" xmlns:w14="http://schemas.microsoft.com/office/word/2010/wordml" xmlns:w15="http://schemas.microsoft.com/office/word/2012/wordml" xmlns:w16cex="http://schemas.microsoft.com/office/word/2018/wordml/cex" xmlns:w16cid="http://schemas.microsoft.com/office/word/2016/wordml/cid" xmlns:w16="http://schemas.microsoft.com/office/word/2018/wordml" xmlns:w16sdtdh="http://schemas.microsoft.com/office/word/2020/wordml/sdtdatahash" xmlns:w16se="http://schemas.microsoft.com/office/word/2015/wordml/symex" xmlns:wpg="http://schemas.microsoft.com/office/word/2010/wordprocessingGroup" xmlns:wpi="http://schemas.microsoft.com/office/word/2010/wordprocessingInk" xmlns:wne="http://schemas.microsoft.com/office/word/2006/wordml" xmlns:wps="http://schemas.microsoft.com/office/word/2010/wordprocessingShape" mc:Ignorable="w14 w15 w16se w16cid w16 w16cex w16sdtdh wp14">
   <w:body>
     <w:p>
       <w:pPr>
@@ -406,7 +406,7 @@
     </w:p>
     <w:tbl>
       <w:tblPr>
-        <w:tblStyle w:val="TableGrid"/>
+        <w:tblStyle w:val="Tablaconcuadrcula"/>
         <w:tblW w:w="9209" w:type="dxa"/>
         <w:tblLook w:val="04A0" w:firstRow="1" w:lastRow="0" w:firstColumn="1" w:lastColumn="0" w:noHBand="0" w:noVBand="1"/>
       </w:tblPr>
@@ -804,7 +804,7 @@
     </w:p>
     <w:tbl>
       <w:tblPr>
-        <w:tblStyle w:val="TableGrid"/>
+        <w:tblStyle w:val="Tablaconcuadrcula"/>
         <w:tblW w:w="9209" w:type="dxa"/>
         <w:tblLook w:val="04A0" w:firstRow="1" w:lastRow="0" w:firstColumn="1" w:lastColumn="0" w:noHBand="0" w:noVBand="1"/>
       </w:tblPr>
@@ -1197,7 +1197,7 @@
     </w:p>
     <w:tbl>
       <w:tblPr>
-        <w:tblStyle w:val="TableGrid"/>
+        <w:tblStyle w:val="Tablaconcuadrcula"/>
         <w:tblW w:w="9209" w:type="dxa"/>
         <w:tblLook w:val="04A0" w:firstRow="1" w:lastRow="0" w:firstColumn="1" w:lastColumn="0" w:noHBand="0" w:noVBand="1"/>
       </w:tblPr>
@@ -1556,7 +1556,7 @@
     </w:p>
     <w:p>
       <w:pPr>
-        <w:pStyle w:val="TOC1"/>
+        <w:pStyle w:val="TDC1"/>
         <w:rPr>
           <w:rFonts w:asciiTheme="minorHAnsi" w:eastAsiaTheme="minorEastAsia" w:hAnsiTheme="minorHAnsi" w:cstheme="minorBidi"/>
           <w:b w:val="0"/>
@@ -1587,7 +1587,7 @@
       <w:hyperlink w:anchor="_Toc71817380" w:history="1">
         <w:r>
           <w:rPr>
-            <w:rStyle w:val="Hyperlink"/>
+            <w:rStyle w:val="Hipervnculo"/>
             <w:noProof/>
           </w:rPr>
           <w:t>1</w:t>
@@ -1605,7 +1605,7 @@
         </w:r>
         <w:r>
           <w:rPr>
-            <w:rStyle w:val="Hyperlink"/>
+            <w:rStyle w:val="Hipervnculo"/>
             <w:noProof/>
           </w:rPr>
           <w:t>Introducción</w:t>
@@ -1662,7 +1662,7 @@
     </w:p>
     <w:p>
       <w:pPr>
-        <w:pStyle w:val="TOC1"/>
+        <w:pStyle w:val="TDC1"/>
         <w:rPr>
           <w:rFonts w:asciiTheme="minorHAnsi" w:eastAsiaTheme="minorEastAsia" w:hAnsiTheme="minorHAnsi" w:cstheme="minorBidi"/>
           <w:b w:val="0"/>
@@ -1675,7 +1675,7 @@
       <w:hyperlink w:anchor="_Toc71817381" w:history="1">
         <w:r>
           <w:rPr>
-            <w:rStyle w:val="Hyperlink"/>
+            <w:rStyle w:val="Hipervnculo"/>
             <w:noProof/>
             <w:lang w:val="es-ES"/>
           </w:rPr>
@@ -1694,7 +1694,7 @@
         </w:r>
         <w:r>
           <w:rPr>
-            <w:rStyle w:val="Hyperlink"/>
+            <w:rStyle w:val="Hipervnculo"/>
             <w:noProof/>
             <w:lang w:val="es-ES"/>
           </w:rPr>
@@ -1752,7 +1752,7 @@
     </w:p>
     <w:p>
       <w:pPr>
-        <w:pStyle w:val="TOC1"/>
+        <w:pStyle w:val="TDC1"/>
         <w:rPr>
           <w:rFonts w:asciiTheme="minorHAnsi" w:eastAsiaTheme="minorEastAsia" w:hAnsiTheme="minorHAnsi" w:cstheme="minorBidi"/>
           <w:b w:val="0"/>
@@ -1765,7 +1765,7 @@
       <w:hyperlink w:anchor="_Toc71817382" w:history="1">
         <w:r>
           <w:rPr>
-            <w:rStyle w:val="Hyperlink"/>
+            <w:rStyle w:val="Hipervnculo"/>
             <w:noProof/>
             <w:lang w:val="es-ES"/>
           </w:rPr>
@@ -1784,7 +1784,7 @@
         </w:r>
         <w:r>
           <w:rPr>
-            <w:rStyle w:val="Hyperlink"/>
+            <w:rStyle w:val="Hipervnculo"/>
             <w:noProof/>
             <w:lang w:val="es-ES"/>
           </w:rPr>
@@ -1842,7 +1842,7 @@
     </w:p>
     <w:p>
       <w:pPr>
-        <w:pStyle w:val="TOC1"/>
+        <w:pStyle w:val="TDC1"/>
         <w:rPr>
           <w:rFonts w:asciiTheme="minorHAnsi" w:eastAsiaTheme="minorEastAsia" w:hAnsiTheme="minorHAnsi" w:cstheme="minorBidi"/>
           <w:b w:val="0"/>
@@ -1855,7 +1855,7 @@
       <w:hyperlink w:anchor="_Toc71817383" w:history="1">
         <w:r>
           <w:rPr>
-            <w:rStyle w:val="Hyperlink"/>
+            <w:rStyle w:val="Hipervnculo"/>
             <w:noProof/>
             <w:lang w:val="es-ES"/>
           </w:rPr>
@@ -1874,7 +1874,7 @@
         </w:r>
         <w:r>
           <w:rPr>
-            <w:rStyle w:val="Hyperlink"/>
+            <w:rStyle w:val="Hipervnculo"/>
             <w:noProof/>
             <w:lang w:val="es-ES"/>
           </w:rPr>
@@ -1932,7 +1932,7 @@
     </w:p>
     <w:p>
       <w:pPr>
-        <w:pStyle w:val="TOC1"/>
+        <w:pStyle w:val="TDC1"/>
         <w:rPr>
           <w:rFonts w:asciiTheme="minorHAnsi" w:eastAsiaTheme="minorEastAsia" w:hAnsiTheme="minorHAnsi" w:cstheme="minorBidi"/>
           <w:b w:val="0"/>
@@ -1945,7 +1945,7 @@
       <w:hyperlink w:anchor="_Toc71817384" w:history="1">
         <w:r>
           <w:rPr>
-            <w:rStyle w:val="Hyperlink"/>
+            <w:rStyle w:val="Hipervnculo"/>
             <w:noProof/>
             <w:lang w:val="es-ES"/>
           </w:rPr>
@@ -1964,7 +1964,7 @@
         </w:r>
         <w:r>
           <w:rPr>
-            <w:rStyle w:val="Hyperlink"/>
+            <w:rStyle w:val="Hipervnculo"/>
             <w:noProof/>
             <w:lang w:val="es-ES"/>
           </w:rPr>
@@ -2022,7 +2022,7 @@
     </w:p>
     <w:p>
       <w:pPr>
-        <w:pStyle w:val="TOC1"/>
+        <w:pStyle w:val="TDC1"/>
         <w:rPr>
           <w:rFonts w:asciiTheme="minorHAnsi" w:eastAsiaTheme="minorEastAsia" w:hAnsiTheme="minorHAnsi" w:cstheme="minorBidi"/>
           <w:b w:val="0"/>
@@ -2035,7 +2035,7 @@
       <w:hyperlink w:anchor="_Toc71817385" w:history="1">
         <w:r>
           <w:rPr>
-            <w:rStyle w:val="Hyperlink"/>
+            <w:rStyle w:val="Hipervnculo"/>
             <w:noProof/>
             <w:lang w:val="es-ES"/>
           </w:rPr>
@@ -2054,7 +2054,7 @@
         </w:r>
         <w:r>
           <w:rPr>
-            <w:rStyle w:val="Hyperlink"/>
+            <w:rStyle w:val="Hipervnculo"/>
             <w:noProof/>
             <w:lang w:val="es-ES"/>
           </w:rPr>
@@ -2112,7 +2112,7 @@
     </w:p>
     <w:p>
       <w:pPr>
-        <w:pStyle w:val="TOC1"/>
+        <w:pStyle w:val="TDC1"/>
         <w:rPr>
           <w:rFonts w:asciiTheme="minorHAnsi" w:eastAsiaTheme="minorEastAsia" w:hAnsiTheme="minorHAnsi" w:cstheme="minorBidi"/>
           <w:b w:val="0"/>
@@ -2125,7 +2125,7 @@
       <w:hyperlink w:anchor="_Toc71817386" w:history="1">
         <w:r>
           <w:rPr>
-            <w:rStyle w:val="Hyperlink"/>
+            <w:rStyle w:val="Hipervnculo"/>
             <w:noProof/>
             <w:lang w:val="es-ES"/>
           </w:rPr>
@@ -2144,7 +2144,7 @@
         </w:r>
         <w:r>
           <w:rPr>
-            <w:rStyle w:val="Hyperlink"/>
+            <w:rStyle w:val="Hipervnculo"/>
             <w:noProof/>
             <w:lang w:val="es-ES"/>
           </w:rPr>
@@ -2202,7 +2202,7 @@
     </w:p>
     <w:p>
       <w:pPr>
-        <w:pStyle w:val="TOC1"/>
+        <w:pStyle w:val="TDC1"/>
         <w:rPr>
           <w:rFonts w:asciiTheme="minorHAnsi" w:eastAsiaTheme="minorEastAsia" w:hAnsiTheme="minorHAnsi" w:cstheme="minorBidi"/>
           <w:b w:val="0"/>
@@ -2215,7 +2215,7 @@
       <w:hyperlink w:anchor="_Toc71817387" w:history="1">
         <w:r>
           <w:rPr>
-            <w:rStyle w:val="Hyperlink"/>
+            <w:rStyle w:val="Hipervnculo"/>
             <w:noProof/>
             <w:lang w:val="es-ES"/>
           </w:rPr>
@@ -2234,7 +2234,7 @@
         </w:r>
         <w:r>
           <w:rPr>
-            <w:rStyle w:val="Hyperlink"/>
+            <w:rStyle w:val="Hipervnculo"/>
             <w:noProof/>
             <w:lang w:val="es-ES"/>
           </w:rPr>
@@ -2292,7 +2292,7 @@
     </w:p>
     <w:p>
       <w:pPr>
-        <w:pStyle w:val="TOC1"/>
+        <w:pStyle w:val="TDC1"/>
         <w:rPr>
           <w:rFonts w:asciiTheme="minorHAnsi" w:eastAsiaTheme="minorEastAsia" w:hAnsiTheme="minorHAnsi" w:cstheme="minorBidi"/>
           <w:b w:val="0"/>
@@ -2305,7 +2305,7 @@
       <w:hyperlink w:anchor="_Toc71817388" w:history="1">
         <w:r>
           <w:rPr>
-            <w:rStyle w:val="Hyperlink"/>
+            <w:rStyle w:val="Hipervnculo"/>
             <w:noProof/>
             <w:lang w:val="es-ES"/>
           </w:rPr>
@@ -2324,7 +2324,7 @@
         </w:r>
         <w:r>
           <w:rPr>
-            <w:rStyle w:val="Hyperlink"/>
+            <w:rStyle w:val="Hipervnculo"/>
             <w:noProof/>
             <w:lang w:val="es-ES"/>
           </w:rPr>
@@ -2382,7 +2382,7 @@
     </w:p>
     <w:p>
       <w:pPr>
-        <w:pStyle w:val="TOC1"/>
+        <w:pStyle w:val="TDC1"/>
         <w:rPr>
           <w:rFonts w:asciiTheme="minorHAnsi" w:eastAsiaTheme="minorEastAsia" w:hAnsiTheme="minorHAnsi" w:cstheme="minorBidi"/>
           <w:b w:val="0"/>
@@ -2395,7 +2395,7 @@
       <w:hyperlink w:anchor="_Toc71817389" w:history="1">
         <w:r>
           <w:rPr>
-            <w:rStyle w:val="Hyperlink"/>
+            <w:rStyle w:val="Hipervnculo"/>
             <w:noProof/>
             <w:lang w:val="es-ES"/>
           </w:rPr>
@@ -2414,7 +2414,7 @@
         </w:r>
         <w:r>
           <w:rPr>
-            <w:rStyle w:val="Hyperlink"/>
+            <w:rStyle w:val="Hipervnculo"/>
             <w:noProof/>
             <w:lang w:val="es-ES"/>
           </w:rPr>
@@ -2497,7 +2497,7 @@
     </w:p>
     <w:p>
       <w:pPr>
-        <w:pStyle w:val="Heading1"/>
+        <w:pStyle w:val="Ttulo1"/>
         <w:jc w:val="both"/>
         <w:rPr>
           <w:sz w:val="28"/>
@@ -2819,7 +2819,7 @@
     </w:p>
     <w:p>
       <w:pPr>
-        <w:pStyle w:val="Heading1"/>
+        <w:pStyle w:val="Ttulo1"/>
         <w:jc w:val="both"/>
         <w:rPr>
           <w:rFonts w:eastAsiaTheme="minorHAnsi"/>
@@ -2960,7 +2960,7 @@
     </w:p>
     <w:p>
       <w:pPr>
-        <w:pStyle w:val="Heading1"/>
+        <w:pStyle w:val="Ttulo1"/>
         <w:jc w:val="both"/>
         <w:rPr>
           <w:rFonts w:eastAsiaTheme="minorHAnsi"/>
@@ -3105,7 +3105,7 @@
     </w:p>
     <w:p>
       <w:pPr>
-        <w:pStyle w:val="Heading1"/>
+        <w:pStyle w:val="Ttulo1"/>
         <w:jc w:val="both"/>
         <w:rPr>
           <w:rFonts w:eastAsiaTheme="minorHAnsi"/>
@@ -3255,7 +3255,7 @@
     </w:p>
     <w:p>
       <w:pPr>
-        <w:pStyle w:val="Heading1"/>
+        <w:pStyle w:val="Ttulo1"/>
         <w:jc w:val="both"/>
         <w:rPr>
           <w:rFonts w:eastAsiaTheme="minorHAnsi"/>
@@ -3324,7 +3324,7 @@
     </w:p>
     <w:p>
       <w:pPr>
-        <w:pStyle w:val="Heading1"/>
+        <w:pStyle w:val="Ttulo1"/>
         <w:jc w:val="both"/>
         <w:rPr>
           <w:rFonts w:eastAsiaTheme="minorHAnsi"/>
@@ -3405,7 +3405,7 @@
     </w:p>
     <w:p>
       <w:pPr>
-        <w:pStyle w:val="Heading1"/>
+        <w:pStyle w:val="Ttulo1"/>
         <w:jc w:val="both"/>
         <w:rPr>
           <w:rFonts w:eastAsiaTheme="minorHAnsi"/>
@@ -3451,63 +3451,15 @@
           <w:iCs/>
           <w:lang w:val="es-ES"/>
         </w:rPr>
-        <w:t>Describ</w:t>
-      </w:r>
-      <w:r>
-        <w:rPr>
-          <w:i/>
-          <w:iCs/>
-          <w:lang w:val="es-ES"/>
-        </w:rPr>
-        <w:t xml:space="preserve">ir </w:t>
-      </w:r>
-      <w:r>
-        <w:rPr>
-          <w:i/>
-          <w:iCs/>
-          <w:lang w:val="es-ES"/>
-        </w:rPr>
-        <w:t>de manera general el enfoque de gestión de riesgos definido o seleccionado por la organización</w:t>
-      </w:r>
-      <w:r>
-        <w:rPr>
-          <w:i/>
-          <w:iCs/>
-          <w:lang w:val="es-ES"/>
-        </w:rPr>
-        <w:t>,</w:t>
-      </w:r>
-      <w:r>
-        <w:rPr>
-          <w:i/>
-          <w:iCs/>
-          <w:lang w:val="es-ES"/>
-        </w:rPr>
-        <w:t xml:space="preserve"> para la aplicación de esta práctica de gestión </w:t>
-      </w:r>
-      <w:r>
-        <w:rPr>
-          <w:i/>
-          <w:iCs/>
-          <w:lang w:val="es-ES"/>
-        </w:rPr>
-        <w:t>a</w:t>
-      </w:r>
-      <w:r>
-        <w:rPr>
-          <w:i/>
-          <w:iCs/>
-          <w:lang w:val="es-ES"/>
-        </w:rPr>
-        <w:t xml:space="preserve"> los activos seleccionados.</w:t>
-      </w:r>
-      <w:r>
-        <w:rPr>
-          <w:i/>
-          <w:iCs/>
-          <w:lang w:val="es-ES"/>
-        </w:rPr>
-        <w:t xml:space="preserve"> En el caso de que el enfoque sea adaptado </w:t>
+        <w:t>Describir de manera general el enfoque de gestión de riesgos definido, seleccionado o adaptado por la organización, para la aplicación de esta práctica de gestión a los activos seleccionados</w:t>
+      </w:r>
+      <w:r>
+        <w:rPr>
+          <w:i/>
+          <w:iCs/>
+          <w:lang w:val="es-ES"/>
+        </w:rPr>
+        <w:t>.</w:t>
       </w:r>
       <w:r>
         <w:rPr>
@@ -3518,7 +3470,7 @@
     </w:p>
     <w:p>
       <w:pPr>
-        <w:pStyle w:val="Heading1"/>
+        <w:pStyle w:val="Ttulo1"/>
         <w:jc w:val="both"/>
         <w:rPr>
           <w:rFonts w:eastAsiaTheme="minorHAnsi"/>
@@ -3686,7 +3638,7 @@
     </w:p>
     <w:p>
       <w:pPr>
-        <w:pStyle w:val="Heading1"/>
+        <w:pStyle w:val="Ttulo1"/>
         <w:jc w:val="both"/>
         <w:rPr>
           <w:rFonts w:eastAsiaTheme="minorHAnsi"/>
@@ -3811,7 +3763,7 @@
     </w:p>
     <w:p>
       <w:pPr>
-        <w:pStyle w:val="Heading1"/>
+        <w:pStyle w:val="Ttulo1"/>
         <w:jc w:val="both"/>
         <w:rPr>
           <w:rFonts w:eastAsiaTheme="minorHAnsi"/>
@@ -3991,7 +3943,7 @@
     </w:p>
     <w:tbl>
       <w:tblPr>
-        <w:tblStyle w:val="TableGrid"/>
+        <w:tblStyle w:val="Tablaconcuadrcula"/>
         <w:tblW w:w="9016" w:type="dxa"/>
         <w:tblLook w:val="04A0" w:firstRow="1" w:lastRow="0" w:firstColumn="1" w:lastColumn="0" w:noHBand="0" w:noVBand="1"/>
       </w:tblPr>
@@ -4439,7 +4391,7 @@
 </file>
 
 <file path=word/endnotes.xml><?xml version="1.0" encoding="utf-8"?>
-<w:endnotes xmlns:wpc="http://schemas.microsoft.com/office/word/2010/wordprocessingCanvas" xmlns:cx="http://schemas.microsoft.com/office/drawing/2014/chartex" xmlns:cx1="http://schemas.microsoft.com/office/drawing/2015/9/8/chartex" xmlns:cx2="http://schemas.microsoft.com/office/drawing/2015/10/21/chartex" xmlns:cx3="http://schemas.microsoft.com/office/drawing/2016/5/9/chartex" xmlns:cx4="http://schemas.microsoft.com/office/drawing/2016/5/10/chartex" xmlns:cx5="http://schemas.microsoft.com/office/drawing/2016/5/11/chartex" xmlns:cx6="http://schemas.microsoft.com/office/drawing/2016/5/12/chartex" xmlns:cx7="http://schemas.microsoft.com/office/drawing/2016/5/13/chartex" xmlns:cx8="http://schemas.microsoft.com/office/drawing/2016/5/14/chartex" xmlns:mc="http://schemas.openxmlformats.org/markup-compatibility/2006" xmlns:aink="http://schemas.microsoft.com/office/drawing/2016/ink" xmlns:am3d="http://schemas.microsoft.com/office/drawing/2017/model3d" xmlns:o="urn:schemas-microsoft-com:office:office" xmlns:r="http://schemas.openxmlformats.org/officeDocument/2006/relationships" xmlns:m="http://schemas.openxmlformats.org/officeDocument/2006/math" xmlns:v="urn:schemas-microsoft-com:vml" xmlns:wp14="http://schemas.microsoft.com/office/word/2010/wordprocessingDrawing" xmlns:wp="http://schemas.openxmlformats.org/drawingml/2006/wordprocessingDrawing" xmlns:w10="urn:schemas-microsoft-com:office:word" xmlns:w="http://schemas.openxmlformats.org/wordprocessingml/2006/main" xmlns:w14="http://schemas.microsoft.com/office/word/2010/wordml" xmlns:w15="http://schemas.microsoft.com/office/word/2012/wordml" xmlns:w16cex="http://schemas.microsoft.com/office/word/2018/wordml/cex" xmlns:w16cid="http://schemas.microsoft.com/office/word/2016/wordml/cid" xmlns:w16="http://schemas.microsoft.com/office/word/2018/wordml" xmlns:w16se="http://schemas.microsoft.com/office/word/2015/wordml/symex" xmlns:wpg="http://schemas.microsoft.com/office/word/2010/wordprocessingGroup" xmlns:wpi="http://schemas.microsoft.com/office/word/2010/wordprocessingInk" xmlns:wne="http://schemas.microsoft.com/office/word/2006/wordml" xmlns:wps="http://schemas.microsoft.com/office/word/2010/wordprocessingShape" mc:Ignorable="w14 w15 w16se w16cid w16 w16cex wp14">
+<w:endnotes xmlns:wpc="http://schemas.microsoft.com/office/word/2010/wordprocessingCanvas" xmlns:cx="http://schemas.microsoft.com/office/drawing/2014/chartex" xmlns:cx1="http://schemas.microsoft.com/office/drawing/2015/9/8/chartex" xmlns:cx2="http://schemas.microsoft.com/office/drawing/2015/10/21/chartex" xmlns:cx3="http://schemas.microsoft.com/office/drawing/2016/5/9/chartex" xmlns:cx4="http://schemas.microsoft.com/office/drawing/2016/5/10/chartex" xmlns:cx5="http://schemas.microsoft.com/office/drawing/2016/5/11/chartex" xmlns:cx6="http://schemas.microsoft.com/office/drawing/2016/5/12/chartex" xmlns:cx7="http://schemas.microsoft.com/office/drawing/2016/5/13/chartex" xmlns:cx8="http://schemas.microsoft.com/office/drawing/2016/5/14/chartex" xmlns:mc="http://schemas.openxmlformats.org/markup-compatibility/2006" xmlns:aink="http://schemas.microsoft.com/office/drawing/2016/ink" xmlns:am3d="http://schemas.microsoft.com/office/drawing/2017/model3d" xmlns:o="urn:schemas-microsoft-com:office:office" xmlns:oel="http://schemas.microsoft.com/office/2019/extlst" xmlns:r="http://schemas.openxmlformats.org/officeDocument/2006/relationships" xmlns:m="http://schemas.openxmlformats.org/officeDocument/2006/math" xmlns:v="urn:schemas-microsoft-com:vml" xmlns:wp14="http://schemas.microsoft.com/office/word/2010/wordprocessingDrawing" xmlns:wp="http://schemas.openxmlformats.org/drawingml/2006/wordprocessingDrawing" xmlns:w10="urn:schemas-microsoft-com:office:word" xmlns:w="http://schemas.openxmlformats.org/wordprocessingml/2006/main" xmlns:w14="http://schemas.microsoft.com/office/word/2010/wordml" xmlns:w15="http://schemas.microsoft.com/office/word/2012/wordml" xmlns:w16cex="http://schemas.microsoft.com/office/word/2018/wordml/cex" xmlns:w16cid="http://schemas.microsoft.com/office/word/2016/wordml/cid" xmlns:w16="http://schemas.microsoft.com/office/word/2018/wordml" xmlns:w16sdtdh="http://schemas.microsoft.com/office/word/2020/wordml/sdtdatahash" xmlns:w16se="http://schemas.microsoft.com/office/word/2015/wordml/symex" xmlns:wpg="http://schemas.microsoft.com/office/word/2010/wordprocessingGroup" xmlns:wpi="http://schemas.microsoft.com/office/word/2010/wordprocessingInk" xmlns:wne="http://schemas.microsoft.com/office/word/2006/wordml" xmlns:wps="http://schemas.microsoft.com/office/word/2010/wordprocessingShape" mc:Ignorable="w14 w15 w16se w16cid w16 w16cex w16sdtdh wp14">
   <w:endnote w:type="separator" w:id="-1">
     <w:p>
       <w:r>
@@ -4458,7 +4410,7 @@
 </file>
 
 <file path=word/footnotes.xml><?xml version="1.0" encoding="utf-8"?>
-<w:footnotes xmlns:wpc="http://schemas.microsoft.com/office/word/2010/wordprocessingCanvas" xmlns:cx="http://schemas.microsoft.com/office/drawing/2014/chartex" xmlns:cx1="http://schemas.microsoft.com/office/drawing/2015/9/8/chartex" xmlns:cx2="http://schemas.microsoft.com/office/drawing/2015/10/21/chartex" xmlns:cx3="http://schemas.microsoft.com/office/drawing/2016/5/9/chartex" xmlns:cx4="http://schemas.microsoft.com/office/drawing/2016/5/10/chartex" xmlns:cx5="http://schemas.microsoft.com/office/drawing/2016/5/11/chartex" xmlns:cx6="http://schemas.microsoft.com/office/drawing/2016/5/12/chartex" xmlns:cx7="http://schemas.microsoft.com/office/drawing/2016/5/13/chartex" xmlns:cx8="http://schemas.microsoft.com/office/drawing/2016/5/14/chartex" xmlns:mc="http://schemas.openxmlformats.org/markup-compatibility/2006" xmlns:aink="http://schemas.microsoft.com/office/drawing/2016/ink" xmlns:am3d="http://schemas.microsoft.com/office/drawing/2017/model3d" xmlns:o="urn:schemas-microsoft-com:office:office" xmlns:r="http://schemas.openxmlformats.org/officeDocument/2006/relationships" xmlns:m="http://schemas.openxmlformats.org/officeDocument/2006/math" xmlns:v="urn:schemas-microsoft-com:vml" xmlns:wp14="http://schemas.microsoft.com/office/word/2010/wordprocessingDrawing" xmlns:wp="http://schemas.openxmlformats.org/drawingml/2006/wordprocessingDrawing" xmlns:w10="urn:schemas-microsoft-com:office:word" xmlns:w="http://schemas.openxmlformats.org/wordprocessingml/2006/main" xmlns:w14="http://schemas.microsoft.com/office/word/2010/wordml" xmlns:w15="http://schemas.microsoft.com/office/word/2012/wordml" xmlns:w16cex="http://schemas.microsoft.com/office/word/2018/wordml/cex" xmlns:w16cid="http://schemas.microsoft.com/office/word/2016/wordml/cid" xmlns:w16="http://schemas.microsoft.com/office/word/2018/wordml" xmlns:w16se="http://schemas.microsoft.com/office/word/2015/wordml/symex" xmlns:wpg="http://schemas.microsoft.com/office/word/2010/wordprocessingGroup" xmlns:wpi="http://schemas.microsoft.com/office/word/2010/wordprocessingInk" xmlns:wne="http://schemas.microsoft.com/office/word/2006/wordml" xmlns:wps="http://schemas.microsoft.com/office/word/2010/wordprocessingShape" mc:Ignorable="w14 w15 w16se w16cid w16 w16cex wp14">
+<w:footnotes xmlns:wpc="http://schemas.microsoft.com/office/word/2010/wordprocessingCanvas" xmlns:cx="http://schemas.microsoft.com/office/drawing/2014/chartex" xmlns:cx1="http://schemas.microsoft.com/office/drawing/2015/9/8/chartex" xmlns:cx2="http://schemas.microsoft.com/office/drawing/2015/10/21/chartex" xmlns:cx3="http://schemas.microsoft.com/office/drawing/2016/5/9/chartex" xmlns:cx4="http://schemas.microsoft.com/office/drawing/2016/5/10/chartex" xmlns:cx5="http://schemas.microsoft.com/office/drawing/2016/5/11/chartex" xmlns:cx6="http://schemas.microsoft.com/office/drawing/2016/5/12/chartex" xmlns:cx7="http://schemas.microsoft.com/office/drawing/2016/5/13/chartex" xmlns:cx8="http://schemas.microsoft.com/office/drawing/2016/5/14/chartex" xmlns:mc="http://schemas.openxmlformats.org/markup-compatibility/2006" xmlns:aink="http://schemas.microsoft.com/office/drawing/2016/ink" xmlns:am3d="http://schemas.microsoft.com/office/drawing/2017/model3d" xmlns:o="urn:schemas-microsoft-com:office:office" xmlns:oel="http://schemas.microsoft.com/office/2019/extlst" xmlns:r="http://schemas.openxmlformats.org/officeDocument/2006/relationships" xmlns:m="http://schemas.openxmlformats.org/officeDocument/2006/math" xmlns:v="urn:schemas-microsoft-com:vml" xmlns:wp14="http://schemas.microsoft.com/office/word/2010/wordprocessingDrawing" xmlns:wp="http://schemas.openxmlformats.org/drawingml/2006/wordprocessingDrawing" xmlns:w10="urn:schemas-microsoft-com:office:word" xmlns:w="http://schemas.openxmlformats.org/wordprocessingml/2006/main" xmlns:w14="http://schemas.microsoft.com/office/word/2010/wordml" xmlns:w15="http://schemas.microsoft.com/office/word/2012/wordml" xmlns:w16cex="http://schemas.microsoft.com/office/word/2018/wordml/cex" xmlns:w16cid="http://schemas.microsoft.com/office/word/2016/wordml/cid" xmlns:w16="http://schemas.microsoft.com/office/word/2018/wordml" xmlns:w16sdtdh="http://schemas.microsoft.com/office/word/2020/wordml/sdtdatahash" xmlns:w16se="http://schemas.microsoft.com/office/word/2015/wordml/symex" xmlns:wpg="http://schemas.microsoft.com/office/word/2010/wordprocessingGroup" xmlns:wpi="http://schemas.microsoft.com/office/word/2010/wordprocessingInk" xmlns:wne="http://schemas.microsoft.com/office/word/2006/wordml" xmlns:wps="http://schemas.microsoft.com/office/word/2010/wordprocessingShape" mc:Ignorable="w14 w15 w16se w16cid w16 w16cex w16sdtdh wp14">
   <w:footnote w:type="separator" w:id="-1">
     <w:p>
       <w:r>
@@ -4477,7 +4429,7 @@
 </file>
 
 <file path=word/numbering.xml><?xml version="1.0" encoding="utf-8"?>
-<w:numbering xmlns:wpc="http://schemas.microsoft.com/office/word/2010/wordprocessingCanvas" xmlns:cx="http://schemas.microsoft.com/office/drawing/2014/chartex" xmlns:cx1="http://schemas.microsoft.com/office/drawing/2015/9/8/chartex" xmlns:cx2="http://schemas.microsoft.com/office/drawing/2015/10/21/chartex" xmlns:cx3="http://schemas.microsoft.com/office/drawing/2016/5/9/chartex" xmlns:cx4="http://schemas.microsoft.com/office/drawing/2016/5/10/chartex" xmlns:cx5="http://schemas.microsoft.com/office/drawing/2016/5/11/chartex" xmlns:cx6="http://schemas.microsoft.com/office/drawing/2016/5/12/chartex" xmlns:cx7="http://schemas.microsoft.com/office/drawing/2016/5/13/chartex" xmlns:cx8="http://schemas.microsoft.com/office/drawing/2016/5/14/chartex" xmlns:mc="http://schemas.openxmlformats.org/markup-compatibility/2006" xmlns:aink="http://schemas.microsoft.com/office/drawing/2016/ink" xmlns:am3d="http://schemas.microsoft.com/office/drawing/2017/model3d" xmlns:o="urn:schemas-microsoft-com:office:office" xmlns:r="http://schemas.openxmlformats.org/officeDocument/2006/relationships" xmlns:m="http://schemas.openxmlformats.org/officeDocument/2006/math" xmlns:v="urn:schemas-microsoft-com:vml" xmlns:wp14="http://schemas.microsoft.com/office/word/2010/wordprocessingDrawing" xmlns:wp="http://schemas.openxmlformats.org/drawingml/2006/wordprocessingDrawing" xmlns:w10="urn:schemas-microsoft-com:office:word" xmlns:w="http://schemas.openxmlformats.org/wordprocessingml/2006/main" xmlns:w14="http://schemas.microsoft.com/office/word/2010/wordml" xmlns:w15="http://schemas.microsoft.com/office/word/2012/wordml" xmlns:w16cex="http://schemas.microsoft.com/office/word/2018/wordml/cex" xmlns:w16cid="http://schemas.microsoft.com/office/word/2016/wordml/cid" xmlns:w16="http://schemas.microsoft.com/office/word/2018/wordml" xmlns:w16se="http://schemas.microsoft.com/office/word/2015/wordml/symex" xmlns:wpg="http://schemas.microsoft.com/office/word/2010/wordprocessingGroup" xmlns:wpi="http://schemas.microsoft.com/office/word/2010/wordprocessingInk" xmlns:wne="http://schemas.microsoft.com/office/word/2006/wordml" xmlns:wps="http://schemas.microsoft.com/office/word/2010/wordprocessingShape" mc:Ignorable="w14 w15 w16se w16cid w16 w16cex wp14">
+<w:numbering xmlns:wpc="http://schemas.microsoft.com/office/word/2010/wordprocessingCanvas" xmlns:cx="http://schemas.microsoft.com/office/drawing/2014/chartex" xmlns:cx1="http://schemas.microsoft.com/office/drawing/2015/9/8/chartex" xmlns:cx2="http://schemas.microsoft.com/office/drawing/2015/10/21/chartex" xmlns:cx3="http://schemas.microsoft.com/office/drawing/2016/5/9/chartex" xmlns:cx4="http://schemas.microsoft.com/office/drawing/2016/5/10/chartex" xmlns:cx5="http://schemas.microsoft.com/office/drawing/2016/5/11/chartex" xmlns:cx6="http://schemas.microsoft.com/office/drawing/2016/5/12/chartex" xmlns:cx7="http://schemas.microsoft.com/office/drawing/2016/5/13/chartex" xmlns:cx8="http://schemas.microsoft.com/office/drawing/2016/5/14/chartex" xmlns:mc="http://schemas.openxmlformats.org/markup-compatibility/2006" xmlns:aink="http://schemas.microsoft.com/office/drawing/2016/ink" xmlns:am3d="http://schemas.microsoft.com/office/drawing/2017/model3d" xmlns:o="urn:schemas-microsoft-com:office:office" xmlns:oel="http://schemas.microsoft.com/office/2019/extlst" xmlns:r="http://schemas.openxmlformats.org/officeDocument/2006/relationships" xmlns:m="http://schemas.openxmlformats.org/officeDocument/2006/math" xmlns:v="urn:schemas-microsoft-com:vml" xmlns:wp14="http://schemas.microsoft.com/office/word/2010/wordprocessingDrawing" xmlns:wp="http://schemas.openxmlformats.org/drawingml/2006/wordprocessingDrawing" xmlns:w10="urn:schemas-microsoft-com:office:word" xmlns:w="http://schemas.openxmlformats.org/wordprocessingml/2006/main" xmlns:w14="http://schemas.microsoft.com/office/word/2010/wordml" xmlns:w15="http://schemas.microsoft.com/office/word/2012/wordml" xmlns:w16cex="http://schemas.microsoft.com/office/word/2018/wordml/cex" xmlns:w16cid="http://schemas.microsoft.com/office/word/2016/wordml/cid" xmlns:w16="http://schemas.microsoft.com/office/word/2018/wordml" xmlns:w16sdtdh="http://schemas.microsoft.com/office/word/2020/wordml/sdtdatahash" xmlns:w16se="http://schemas.microsoft.com/office/word/2015/wordml/symex" xmlns:wpg="http://schemas.microsoft.com/office/word/2010/wordprocessingGroup" xmlns:wpi="http://schemas.microsoft.com/office/word/2010/wordprocessingInk" xmlns:wne="http://schemas.microsoft.com/office/word/2006/wordml" xmlns:wps="http://schemas.microsoft.com/office/word/2010/wordprocessingShape" mc:Ignorable="w14 w15 w16se w16cid w16 w16cex w16sdtdh wp14">
   <w:abstractNum w:abstractNumId="0" w15:restartNumberingAfterBreak="0">
     <w:nsid w:val="77553C5F"/>
     <w:multiLevelType w:val="multilevel"/>
@@ -4485,7 +4437,7 @@
     <w:lvl w:ilvl="0">
       <w:start w:val="1"/>
       <w:numFmt w:val="decimal"/>
-      <w:pStyle w:val="Ttulo1"/>
+      <w:pStyle w:val="Ttulo11"/>
       <w:lvlText w:val="%1"/>
       <w:lvlJc w:val="left"/>
       <w:pPr>
@@ -4495,7 +4447,7 @@
     <w:lvl w:ilvl="1">
       <w:start w:val="1"/>
       <w:numFmt w:val="decimal"/>
-      <w:pStyle w:val="Ttulo2"/>
+      <w:pStyle w:val="Ttulo21"/>
       <w:lvlText w:val="%1.%2"/>
       <w:lvlJc w:val="left"/>
       <w:pPr>
@@ -4505,7 +4457,7 @@
     <w:lvl w:ilvl="2">
       <w:start w:val="1"/>
       <w:numFmt w:val="decimal"/>
-      <w:pStyle w:val="Ttulo3"/>
+      <w:pStyle w:val="Ttulo31"/>
       <w:lvlText w:val="%1.%2.%3"/>
       <w:lvlJc w:val="left"/>
       <w:pPr>
@@ -4515,7 +4467,7 @@
     <w:lvl w:ilvl="3">
       <w:start w:val="1"/>
       <w:numFmt w:val="decimal"/>
-      <w:pStyle w:val="Ttulo4"/>
+      <w:pStyle w:val="Ttulo41"/>
       <w:lvlText w:val="%1.%2.%3.%4"/>
       <w:lvlJc w:val="left"/>
       <w:pPr>
@@ -4525,7 +4477,7 @@
     <w:lvl w:ilvl="4">
       <w:start w:val="1"/>
       <w:numFmt w:val="decimal"/>
-      <w:pStyle w:val="Ttulo5"/>
+      <w:pStyle w:val="Ttulo51"/>
       <w:lvlText w:val="%1.%2.%3.%4.%5"/>
       <w:lvlJc w:val="left"/>
       <w:pPr>
@@ -4535,7 +4487,7 @@
     <w:lvl w:ilvl="5">
       <w:start w:val="1"/>
       <w:numFmt w:val="decimal"/>
-      <w:pStyle w:val="Ttulo6"/>
+      <w:pStyle w:val="Ttulo61"/>
       <w:lvlText w:val="%1.%2.%3.%4.%5.%6"/>
       <w:lvlJc w:val="left"/>
       <w:pPr>
@@ -4545,7 +4497,7 @@
     <w:lvl w:ilvl="6">
       <w:start w:val="1"/>
       <w:numFmt w:val="decimal"/>
-      <w:pStyle w:val="Ttulo7"/>
+      <w:pStyle w:val="Ttulo71"/>
       <w:lvlText w:val="%1.%2.%3.%4.%5.%6.%7"/>
       <w:lvlJc w:val="left"/>
       <w:pPr>
@@ -4555,7 +4507,7 @@
     <w:lvl w:ilvl="7">
       <w:start w:val="1"/>
       <w:numFmt w:val="decimal"/>
-      <w:pStyle w:val="Ttulo8"/>
+      <w:pStyle w:val="Ttulo81"/>
       <w:lvlText w:val="%1.%2.%3.%4.%5.%6.%7.%8"/>
       <w:lvlJc w:val="left"/>
       <w:pPr>
@@ -4565,7 +4517,7 @@
     <w:lvl w:ilvl="8">
       <w:start w:val="1"/>
       <w:numFmt w:val="decimal"/>
-      <w:pStyle w:val="Ttulo9"/>
+      <w:pStyle w:val="Ttulo91"/>
       <w:lvlText w:val="%1.%2.%3.%4.%5.%6.%7.%8.%9"/>
       <w:lvlJc w:val="left"/>
       <w:pPr>
@@ -4573,39 +4525,39 @@
       </w:pPr>
     </w:lvl>
   </w:abstractNum>
-  <w:num w:numId="1">
+  <w:num w:numId="1" w16cid:durableId="815801888">
     <w:abstractNumId w:val="0"/>
   </w:num>
-  <w:num w:numId="2">
+  <w:num w:numId="2" w16cid:durableId="1797408292">
     <w:abstractNumId w:val="0"/>
   </w:num>
-  <w:num w:numId="3">
+  <w:num w:numId="3" w16cid:durableId="565267014">
     <w:abstractNumId w:val="0"/>
   </w:num>
-  <w:num w:numId="4">
+  <w:num w:numId="4" w16cid:durableId="2134055067">
     <w:abstractNumId w:val="0"/>
   </w:num>
-  <w:num w:numId="5">
+  <w:num w:numId="5" w16cid:durableId="365519898">
     <w:abstractNumId w:val="0"/>
   </w:num>
-  <w:num w:numId="6">
+  <w:num w:numId="6" w16cid:durableId="1156922621">
     <w:abstractNumId w:val="0"/>
   </w:num>
-  <w:num w:numId="7">
+  <w:num w:numId="7" w16cid:durableId="1835410374">
     <w:abstractNumId w:val="0"/>
   </w:num>
 </w:numbering>
 </file>
 
 <file path=word/styles.xml><?xml version="1.0" encoding="utf-8"?>
-<w:styles xmlns:mc="http://schemas.openxmlformats.org/markup-compatibility/2006" xmlns:r="http://schemas.openxmlformats.org/officeDocument/2006/relationships" xmlns:w="http://schemas.openxmlformats.org/wordprocessingml/2006/main" xmlns:w14="http://schemas.microsoft.com/office/word/2010/wordml" xmlns:w15="http://schemas.microsoft.com/office/word/2012/wordml" xmlns:w16cex="http://schemas.microsoft.com/office/word/2018/wordml/cex" xmlns:w16cid="http://schemas.microsoft.com/office/word/2016/wordml/cid" xmlns:w16="http://schemas.microsoft.com/office/word/2018/wordml" xmlns:w16se="http://schemas.microsoft.com/office/word/2015/wordml/symex" mc:Ignorable="w14 w15 w16se w16cid w16 w16cex">
+<w:styles xmlns:mc="http://schemas.openxmlformats.org/markup-compatibility/2006" xmlns:r="http://schemas.openxmlformats.org/officeDocument/2006/relationships" xmlns:w="http://schemas.openxmlformats.org/wordprocessingml/2006/main" xmlns:w14="http://schemas.microsoft.com/office/word/2010/wordml" xmlns:w15="http://schemas.microsoft.com/office/word/2012/wordml" xmlns:w16cex="http://schemas.microsoft.com/office/word/2018/wordml/cex" xmlns:w16cid="http://schemas.microsoft.com/office/word/2016/wordml/cid" xmlns:w16="http://schemas.microsoft.com/office/word/2018/wordml" xmlns:w16sdtdh="http://schemas.microsoft.com/office/word/2020/wordml/sdtdatahash" xmlns:w16se="http://schemas.microsoft.com/office/word/2015/wordml/symex" mc:Ignorable="w14 w15 w16se w16cid w16 w16cex w16sdtdh">
   <w:docDefaults>
     <w:rPrDefault>
       <w:rPr>
         <w:rFonts w:asciiTheme="minorHAnsi" w:eastAsiaTheme="minorHAnsi" w:hAnsiTheme="minorHAnsi" w:cstheme="minorBidi"/>
         <w:sz w:val="24"/>
         <w:szCs w:val="24"/>
-        <w:lang w:val="en-CO" w:eastAsia="en-US" w:bidi="ar-SA"/>
+        <w:lang w:eastAsia="en-US" w:bidi="ar-SA"/>
       </w:rPr>
     </w:rPrDefault>
     <w:pPrDefault/>
@@ -4992,11 +4944,11 @@
     <w:name w:val="Normal"/>
     <w:qFormat/>
   </w:style>
-  <w:style w:type="paragraph" w:styleId="Heading1">
+  <w:style w:type="paragraph" w:styleId="Ttulo1">
     <w:name w:val="heading 1"/>
-    <w:basedOn w:val="Ttulo1"/>
+    <w:basedOn w:val="Ttulo11"/>
     <w:next w:val="Normal"/>
-    <w:link w:val="Heading1Char"/>
+    <w:link w:val="Ttulo1Car"/>
     <w:uiPriority w:val="9"/>
     <w:qFormat/>
     <w:rsid w:val="00DB585B"/>
@@ -5013,11 +4965,11 @@
       <w:szCs w:val="32"/>
     </w:rPr>
   </w:style>
-  <w:style w:type="paragraph" w:styleId="Heading2">
+  <w:style w:type="paragraph" w:styleId="Ttulo2">
     <w:name w:val="heading 2"/>
-    <w:basedOn w:val="Ttulo2"/>
+    <w:basedOn w:val="Ttulo21"/>
     <w:next w:val="Normal"/>
-    <w:link w:val="Heading2Char"/>
+    <w:link w:val="Ttulo2Car"/>
     <w:uiPriority w:val="9"/>
     <w:unhideWhenUsed/>
     <w:qFormat/>
@@ -5030,13 +4982,13 @@
       <w:lang w:val="es-ES"/>
     </w:rPr>
   </w:style>
-  <w:style w:type="character" w:default="1" w:styleId="DefaultParagraphFont">
+  <w:style w:type="character" w:default="1" w:styleId="Fuentedeprrafopredeter">
     <w:name w:val="Default Paragraph Font"/>
     <w:uiPriority w:val="1"/>
     <w:semiHidden/>
     <w:unhideWhenUsed/>
   </w:style>
-  <w:style w:type="table" w:default="1" w:styleId="TableNormal">
+  <w:style w:type="table" w:default="1" w:styleId="Tablanormal">
     <w:name w:val="Normal Table"/>
     <w:uiPriority w:val="99"/>
     <w:semiHidden/>
@@ -5051,16 +5003,16 @@
       </w:tblCellMar>
     </w:tblPr>
   </w:style>
-  <w:style w:type="numbering" w:default="1" w:styleId="NoList">
+  <w:style w:type="numbering" w:default="1" w:styleId="Sinlista">
     <w:name w:val="No List"/>
     <w:uiPriority w:val="99"/>
     <w:semiHidden/>
     <w:unhideWhenUsed/>
   </w:style>
-  <w:style w:type="paragraph" w:styleId="Header">
+  <w:style w:type="paragraph" w:styleId="Encabezado">
     <w:name w:val="header"/>
     <w:basedOn w:val="Normal"/>
-    <w:link w:val="HeaderChar"/>
+    <w:link w:val="EncabezadoCar"/>
     <w:uiPriority w:val="99"/>
     <w:unhideWhenUsed/>
     <w:rsid w:val="00E673C1"/>
@@ -5071,17 +5023,17 @@
       </w:tabs>
     </w:pPr>
   </w:style>
-  <w:style w:type="character" w:customStyle="1" w:styleId="HeaderChar">
-    <w:name w:val="Header Char"/>
-    <w:basedOn w:val="DefaultParagraphFont"/>
-    <w:link w:val="Header"/>
+  <w:style w:type="character" w:customStyle="1" w:styleId="EncabezadoCar">
+    <w:name w:val="Encabezado Car"/>
+    <w:basedOn w:val="Fuentedeprrafopredeter"/>
+    <w:link w:val="Encabezado"/>
     <w:uiPriority w:val="99"/>
     <w:rsid w:val="00E673C1"/>
   </w:style>
-  <w:style w:type="paragraph" w:styleId="Footer">
+  <w:style w:type="paragraph" w:styleId="Piedepgina">
     <w:name w:val="footer"/>
     <w:basedOn w:val="Normal"/>
-    <w:link w:val="FooterChar"/>
+    <w:link w:val="PiedepginaCar"/>
     <w:uiPriority w:val="99"/>
     <w:unhideWhenUsed/>
     <w:rsid w:val="00E673C1"/>
@@ -5092,17 +5044,17 @@
       </w:tabs>
     </w:pPr>
   </w:style>
-  <w:style w:type="character" w:customStyle="1" w:styleId="FooterChar">
-    <w:name w:val="Footer Char"/>
-    <w:basedOn w:val="DefaultParagraphFont"/>
-    <w:link w:val="Footer"/>
+  <w:style w:type="character" w:customStyle="1" w:styleId="PiedepginaCar">
+    <w:name w:val="Pie de página Car"/>
+    <w:basedOn w:val="Fuentedeprrafopredeter"/>
+    <w:link w:val="Piedepgina"/>
     <w:uiPriority w:val="99"/>
     <w:rsid w:val="00E673C1"/>
   </w:style>
-  <w:style w:type="character" w:customStyle="1" w:styleId="Heading1Char">
-    <w:name w:val="Heading 1 Char"/>
-    <w:basedOn w:val="DefaultParagraphFont"/>
-    <w:link w:val="Heading1"/>
+  <w:style w:type="character" w:customStyle="1" w:styleId="Ttulo1Car">
+    <w:name w:val="Título 1 Car"/>
+    <w:basedOn w:val="Fuentedeprrafopredeter"/>
+    <w:link w:val="Ttulo1"/>
     <w:uiPriority w:val="9"/>
     <w:rsid w:val="00DB585B"/>
     <w:rPr>
@@ -5112,9 +5064,9 @@
       <w:szCs w:val="32"/>
     </w:rPr>
   </w:style>
-  <w:style w:type="table" w:styleId="TableGrid">
+  <w:style w:type="table" w:styleId="Tablaconcuadrcula">
     <w:name w:val="Table Grid"/>
-    <w:basedOn w:val="TableNormal"/>
+    <w:basedOn w:val="Tablanormal"/>
     <w:uiPriority w:val="39"/>
     <w:rsid w:val="00DB585B"/>
     <w:tblPr>
@@ -5128,8 +5080,8 @@
       </w:tblBorders>
     </w:tblPr>
   </w:style>
-  <w:style w:type="paragraph" w:customStyle="1" w:styleId="Ttulo1">
-    <w:name w:val="Título 1"/>
+  <w:style w:type="paragraph" w:customStyle="1" w:styleId="Ttulo11">
+    <w:name w:val="Título 11"/>
     <w:basedOn w:val="Normal"/>
     <w:rsid w:val="00DB585B"/>
     <w:pPr>
@@ -5138,8 +5090,8 @@
       </w:numPr>
     </w:pPr>
   </w:style>
-  <w:style w:type="paragraph" w:customStyle="1" w:styleId="Ttulo2">
-    <w:name w:val="Título 2"/>
+  <w:style w:type="paragraph" w:customStyle="1" w:styleId="Ttulo21">
+    <w:name w:val="Título 21"/>
     <w:basedOn w:val="Normal"/>
     <w:rsid w:val="00DB585B"/>
     <w:pPr>
@@ -5149,8 +5101,8 @@
       </w:numPr>
     </w:pPr>
   </w:style>
-  <w:style w:type="paragraph" w:customStyle="1" w:styleId="Ttulo3">
-    <w:name w:val="Título 3"/>
+  <w:style w:type="paragraph" w:customStyle="1" w:styleId="Ttulo31">
+    <w:name w:val="Título 31"/>
     <w:basedOn w:val="Normal"/>
     <w:rsid w:val="00DB585B"/>
     <w:pPr>
@@ -5160,8 +5112,8 @@
       </w:numPr>
     </w:pPr>
   </w:style>
-  <w:style w:type="paragraph" w:customStyle="1" w:styleId="Ttulo4">
-    <w:name w:val="Título 4"/>
+  <w:style w:type="paragraph" w:customStyle="1" w:styleId="Ttulo41">
+    <w:name w:val="Título 41"/>
     <w:basedOn w:val="Normal"/>
     <w:rsid w:val="00DB585B"/>
     <w:pPr>
@@ -5171,8 +5123,8 @@
       </w:numPr>
     </w:pPr>
   </w:style>
-  <w:style w:type="paragraph" w:customStyle="1" w:styleId="Ttulo5">
-    <w:name w:val="Título 5"/>
+  <w:style w:type="paragraph" w:customStyle="1" w:styleId="Ttulo51">
+    <w:name w:val="Título 51"/>
     <w:basedOn w:val="Normal"/>
     <w:rsid w:val="00DB585B"/>
     <w:pPr>
@@ -5182,8 +5134,8 @@
       </w:numPr>
     </w:pPr>
   </w:style>
-  <w:style w:type="paragraph" w:customStyle="1" w:styleId="Ttulo6">
-    <w:name w:val="Título 6"/>
+  <w:style w:type="paragraph" w:customStyle="1" w:styleId="Ttulo61">
+    <w:name w:val="Título 61"/>
     <w:basedOn w:val="Normal"/>
     <w:rsid w:val="00DB585B"/>
     <w:pPr>
@@ -5193,8 +5145,8 @@
       </w:numPr>
     </w:pPr>
   </w:style>
-  <w:style w:type="paragraph" w:customStyle="1" w:styleId="Ttulo7">
-    <w:name w:val="Título 7"/>
+  <w:style w:type="paragraph" w:customStyle="1" w:styleId="Ttulo71">
+    <w:name w:val="Título 71"/>
     <w:basedOn w:val="Normal"/>
     <w:rsid w:val="00DB585B"/>
     <w:pPr>
@@ -5204,8 +5156,8 @@
       </w:numPr>
     </w:pPr>
   </w:style>
-  <w:style w:type="paragraph" w:customStyle="1" w:styleId="Ttulo8">
-    <w:name w:val="Título 8"/>
+  <w:style w:type="paragraph" w:customStyle="1" w:styleId="Ttulo81">
+    <w:name w:val="Título 81"/>
     <w:basedOn w:val="Normal"/>
     <w:rsid w:val="00DB585B"/>
     <w:pPr>
@@ -5215,8 +5167,8 @@
       </w:numPr>
     </w:pPr>
   </w:style>
-  <w:style w:type="paragraph" w:customStyle="1" w:styleId="Ttulo9">
-    <w:name w:val="Título 9"/>
+  <w:style w:type="paragraph" w:customStyle="1" w:styleId="Ttulo91">
+    <w:name w:val="Título 91"/>
     <w:basedOn w:val="Normal"/>
     <w:rsid w:val="00DB585B"/>
     <w:pPr>
@@ -5226,7 +5178,7 @@
       </w:numPr>
     </w:pPr>
   </w:style>
-  <w:style w:type="paragraph" w:styleId="TOC1">
+  <w:style w:type="paragraph" w:styleId="TDC1">
     <w:name w:val="toc 1"/>
     <w:basedOn w:val="Normal"/>
     <w:next w:val="Normal"/>
@@ -5248,9 +5200,9 @@
       <w:caps/>
     </w:rPr>
   </w:style>
-  <w:style w:type="character" w:styleId="Hyperlink">
+  <w:style w:type="character" w:styleId="Hipervnculo">
     <w:name w:val="Hyperlink"/>
-    <w:basedOn w:val="DefaultParagraphFont"/>
+    <w:basedOn w:val="Fuentedeprrafopredeter"/>
     <w:uiPriority w:val="99"/>
     <w:unhideWhenUsed/>
     <w:rsid w:val="00DB585B"/>
@@ -5259,10 +5211,10 @@
       <w:u w:val="single"/>
     </w:rPr>
   </w:style>
-  <w:style w:type="character" w:customStyle="1" w:styleId="Heading2Char">
-    <w:name w:val="Heading 2 Char"/>
-    <w:basedOn w:val="DefaultParagraphFont"/>
-    <w:link w:val="Heading2"/>
+  <w:style w:type="character" w:customStyle="1" w:styleId="Ttulo2Car">
+    <w:name w:val="Título 2 Car"/>
+    <w:basedOn w:val="Fuentedeprrafopredeter"/>
+    <w:link w:val="Ttulo2"/>
     <w:uiPriority w:val="9"/>
     <w:rsid w:val="0044421F"/>
     <w:rPr>
@@ -5270,7 +5222,7 @@
       <w:lang w:val="es-ES"/>
     </w:rPr>
   </w:style>
-  <w:style w:type="paragraph" w:styleId="TOC2">
+  <w:style w:type="paragraph" w:styleId="TDC2">
     <w:name w:val="toc 2"/>
     <w:basedOn w:val="Normal"/>
     <w:next w:val="Normal"/>

</xml_diff>